<commit_message>
Add more ideas to brainstorm
</commit_message>
<xml_diff>
--- a/Week3/Brainstorming, mindmaps, crazy 8s.docx
+++ b/Week3/Brainstorming, mindmaps, crazy 8s.docx
@@ -48,15 +48,7 @@
         </w:numPr>
       </w:pPr>
       <w:r>
-        <w:t>Suggest the next food item to eat (</w:t>
-      </w:r>
-      <w:proofErr w:type="spellStart"/>
-      <w:r>
-        <w:t>eg.</w:t>
-      </w:r>
-      <w:proofErr w:type="spellEnd"/>
-      <w:r>
-        <w:t xml:space="preserve"> Some vegetable if user did not eat vegetables lately)</w:t>
+        <w:t>Suggest the next food item to eat (eg. Some vegetable if user did not eat vegetables lately)</w:t>
       </w:r>
     </w:p>
     <w:p>
@@ -92,35 +84,19 @@
         </w:numPr>
       </w:pPr>
       <w:r>
-        <w:t xml:space="preserve">Show trends in </w:t>
-      </w:r>
-      <w:proofErr w:type="spellStart"/>
-      <w:r>
-        <w:t>eg.</w:t>
-      </w:r>
-      <w:proofErr w:type="spellEnd"/>
-      <w:r>
-        <w:t xml:space="preserve"> Calorie intake, vitamins, sugars</w:t>
-      </w:r>
-    </w:p>
-    <w:p>
-      <w:pPr>
-        <w:pStyle w:val="ListParagraph"/>
-        <w:numPr>
-          <w:ilvl w:val="0"/>
-          <w:numId w:val="1"/>
-        </w:numPr>
-      </w:pPr>
-      <w:r>
-        <w:t>Notify the user through Android notifications when the user should eat (</w:t>
-      </w:r>
-      <w:proofErr w:type="spellStart"/>
-      <w:r>
-        <w:t>eg.</w:t>
-      </w:r>
-      <w:proofErr w:type="spellEnd"/>
-      <w:r>
-        <w:t xml:space="preserve"> 8am for breakfast, 5PM for dinner)</w:t>
+        <w:t>Show trends in eg. Calorie intake, vitamins, sugars</w:t>
+      </w:r>
+    </w:p>
+    <w:p>
+      <w:pPr>
+        <w:pStyle w:val="ListParagraph"/>
+        <w:numPr>
+          <w:ilvl w:val="0"/>
+          <w:numId w:val="1"/>
+        </w:numPr>
+      </w:pPr>
+      <w:r>
+        <w:t>Notify the user through Android notifications when the user should eat (eg. 8am for breakfast, 5PM for dinner)</w:t>
       </w:r>
     </w:p>
     <w:p>
@@ -280,6 +256,90 @@
     </w:p>
     <w:p>
       <w:pPr>
+        <w:pStyle w:val="ListParagraph"/>
+        <w:numPr>
+          <w:ilvl w:val="0"/>
+          <w:numId w:val="1"/>
+        </w:numPr>
+      </w:pPr>
+      <w:r>
+        <w:t>User favourites a book they liked</w:t>
+      </w:r>
+    </w:p>
+    <w:p>
+      <w:pPr>
+        <w:pStyle w:val="ListParagraph"/>
+        <w:numPr>
+          <w:ilvl w:val="0"/>
+          <w:numId w:val="1"/>
+        </w:numPr>
+      </w:pPr>
+      <w:r>
+        <w:t>User chooses to dislike a book they read</w:t>
+      </w:r>
+    </w:p>
+    <w:p>
+      <w:pPr>
+        <w:pStyle w:val="ListParagraph"/>
+        <w:numPr>
+          <w:ilvl w:val="0"/>
+          <w:numId w:val="1"/>
+        </w:numPr>
+      </w:pPr>
+      <w:r>
+        <w:t>User can share a list of their favourites/dislikes.</w:t>
+      </w:r>
+    </w:p>
+    <w:p>
+      <w:pPr>
+        <w:pStyle w:val="ListParagraph"/>
+        <w:numPr>
+          <w:ilvl w:val="0"/>
+          <w:numId w:val="1"/>
+        </w:numPr>
+      </w:pPr>
+      <w:r>
+        <w:t>User can choose to not be recommended books by a certain author</w:t>
+      </w:r>
+    </w:p>
+    <w:p>
+      <w:pPr>
+        <w:pStyle w:val="ListParagraph"/>
+        <w:numPr>
+          <w:ilvl w:val="0"/>
+          <w:numId w:val="1"/>
+        </w:numPr>
+      </w:pPr>
+      <w:r>
+        <w:t>Separate books into categories</w:t>
+      </w:r>
+    </w:p>
+    <w:p>
+      <w:pPr>
+        <w:pStyle w:val="ListParagraph"/>
+        <w:numPr>
+          <w:ilvl w:val="0"/>
+          <w:numId w:val="1"/>
+        </w:numPr>
+      </w:pPr>
+      <w:r>
+        <w:t>User can choose their primary language</w:t>
+      </w:r>
+    </w:p>
+    <w:p>
+      <w:pPr>
+        <w:pStyle w:val="ListParagraph"/>
+        <w:numPr>
+          <w:ilvl w:val="0"/>
+          <w:numId w:val="1"/>
+        </w:numPr>
+      </w:pPr>
+      <w:r>
+        <w:t>If the book has no copyright, provide a link to it or have an in-app download</w:t>
+      </w:r>
+    </w:p>
+    <w:p>
+      <w:pPr>
         <w:pStyle w:val="Heading2"/>
       </w:pPr>
       <w:r>
@@ -295,15 +355,7 @@
         </w:numPr>
       </w:pPr>
       <w:r>
-        <w:t xml:space="preserve">Show the end user a list of recipes they can do after they input the </w:t>
-      </w:r>
-      <w:proofErr w:type="gramStart"/>
-      <w:r>
-        <w:t>ingredients</w:t>
-      </w:r>
-      <w:proofErr w:type="gramEnd"/>
-      <w:r>
-        <w:t xml:space="preserve"> they have in the fridge</w:t>
+        <w:t>Show the end user a list of recipes they can do after they input the ingredients they have in the fridge</w:t>
       </w:r>
     </w:p>
     <w:p>

</xml_diff>